<commit_message>
Changed canvas size from 600x800 to 800x600. I thought that this would be more realistic for the app because it is going to be played on a computer, not a mobile device. Also, i've added the media tracking form.
</commit_message>
<xml_diff>
--- a/ISP Proposal.docx
+++ b/ISP Proposal.docx
@@ -554,22 +554,8 @@
           <w:szCs w:val="48"/>
           <w:lang w:val="it-IT"/>
         </w:rPr>
-        <w:t xml:space="preserve">Due </w:t>
-      </w:r>
-      <w:proofErr w:type="spellStart"/>
-      <w:r>
-        <w:rPr>
-          <w:rFonts w:ascii="Helvetica Neue" w:hAnsi="Helvetica Neue"/>
-          <w:b/>
-          <w:bCs/>
-          <w:color w:val="323232"/>
-          <w:sz w:val="48"/>
-          <w:szCs w:val="48"/>
-          <w:lang w:val="it-IT"/>
-        </w:rPr>
-        <w:t>dates</w:t>
-      </w:r>
-      <w:proofErr w:type="spellEnd"/>
+        <w:t>Due dates</w:t>
+      </w:r>
       <w:r>
         <w:rPr>
           <w:rFonts w:ascii="Helvetica Neue" w:eastAsia="Helvetica Neue" w:hAnsi="Helvetica Neue" w:cs="Helvetica Neue"/>
@@ -894,6 +880,17 @@
         </w:rPr>
         <w:t xml:space="preserve">The advantage to this is that it gives you practice while the user is able to pass time. </w:t>
       </w:r>
+      <w:r>
+        <w:rPr>
+          <w:rFonts w:ascii="Helvetica Neue" w:eastAsia="Helvetica Neue" w:hAnsi="Helvetica Neue" w:cs="Helvetica Neue"/>
+          <w:color w:val="323232"/>
+          <w:sz w:val="32"/>
+          <w:szCs w:val="32"/>
+        </w:rPr>
+        <w:t xml:space="preserve">The game rules will be simple – you connect the dots on a grid and proceed to the next level. </w:t>
+      </w:r>
+      <w:bookmarkStart w:id="0" w:name="_GoBack"/>
+      <w:bookmarkEnd w:id="0"/>
     </w:p>
     <w:p>
       <w:pPr>
@@ -1098,9 +1095,37 @@
           <w:sz w:val="32"/>
           <w:szCs w:val="32"/>
         </w:rPr>
-        <w:t xml:space="preserve">Have you written an application like this before? Have you made use of any required APIs (for example, </w:t>
-      </w:r>
-      <w:proofErr w:type="spellStart"/>
+        <w:t>Have you written an application like this before? Have you made use of any required APIs (for example, SpriteKit) before?</w:t>
+      </w:r>
+    </w:p>
+    <w:p>
+      <w:pPr>
+        <w:pStyle w:val="Default"/>
+        <w:rPr>
+          <w:rFonts w:ascii="Helvetica Neue" w:eastAsia="Helvetica Neue" w:hAnsi="Helvetica Neue" w:cs="Helvetica Neue"/>
+          <w:color w:val="323232"/>
+          <w:sz w:val="32"/>
+          <w:szCs w:val="32"/>
+        </w:rPr>
+      </w:pPr>
+      <w:r>
+        <w:rPr>
+          <w:rFonts w:ascii="Helvetica Neue" w:eastAsia="Helvetica Neue" w:hAnsi="Helvetica Neue" w:cs="Helvetica Neue"/>
+          <w:color w:val="323232"/>
+          <w:sz w:val="32"/>
+          <w:szCs w:val="32"/>
+        </w:rPr>
+        <w:br/>
+      </w:r>
+      <w:r>
+        <w:rPr>
+          <w:rFonts w:ascii="Helvetica Neue" w:hAnsi="Helvetica Neue"/>
+          <w:color w:val="323232"/>
+          <w:sz w:val="32"/>
+          <w:szCs w:val="32"/>
+        </w:rPr>
+        <w:t xml:space="preserve">I have moderate experience in creating games. However, I have little experience with </w:t>
+      </w:r>
       <w:r>
         <w:rPr>
           <w:rFonts w:ascii="Helvetica Neue" w:hAnsi="Helvetica Neue"/>
@@ -1110,72 +1135,7 @@
           <w:sz w:val="32"/>
           <w:szCs w:val="32"/>
         </w:rPr>
-        <w:t>SpriteKit</w:t>
-      </w:r>
-      <w:proofErr w:type="spellEnd"/>
-      <w:r>
-        <w:rPr>
-          <w:rFonts w:ascii="Helvetica Neue" w:hAnsi="Helvetica Neue"/>
-          <w:i/>
-          <w:iCs/>
-          <w:color w:val="323232"/>
-          <w:sz w:val="32"/>
-          <w:szCs w:val="32"/>
-        </w:rPr>
-        <w:t>) before?</w:t>
-      </w:r>
-    </w:p>
-    <w:p>
-      <w:pPr>
-        <w:pStyle w:val="Default"/>
-        <w:rPr>
-          <w:rFonts w:ascii="Helvetica Neue" w:eastAsia="Helvetica Neue" w:hAnsi="Helvetica Neue" w:cs="Helvetica Neue"/>
-          <w:color w:val="323232"/>
-          <w:sz w:val="32"/>
-          <w:szCs w:val="32"/>
-        </w:rPr>
-      </w:pPr>
-      <w:r>
-        <w:rPr>
-          <w:rFonts w:ascii="Helvetica Neue" w:eastAsia="Helvetica Neue" w:hAnsi="Helvetica Neue" w:cs="Helvetica Neue"/>
-          <w:color w:val="323232"/>
-          <w:sz w:val="32"/>
-          <w:szCs w:val="32"/>
-        </w:rPr>
-        <w:br/>
-      </w:r>
-      <w:r>
-        <w:rPr>
-          <w:rFonts w:ascii="Helvetica Neue" w:hAnsi="Helvetica Neue"/>
-          <w:color w:val="323232"/>
-          <w:sz w:val="32"/>
-          <w:szCs w:val="32"/>
-        </w:rPr>
-        <w:t xml:space="preserve">I have moderate experience in creating games. However, I have little experience with </w:t>
-      </w:r>
-      <w:proofErr w:type="spellStart"/>
-      <w:r>
-        <w:rPr>
-          <w:rFonts w:ascii="Helvetica Neue" w:hAnsi="Helvetica Neue"/>
-          <w:i/>
-          <w:iCs/>
-          <w:color w:val="323232"/>
-          <w:sz w:val="32"/>
-          <w:szCs w:val="32"/>
-        </w:rPr>
-        <w:t>SpriteKit</w:t>
-      </w:r>
-      <w:proofErr w:type="spellEnd"/>
-      <w:r>
-        <w:rPr>
-          <w:rFonts w:ascii="Helvetica Neue" w:hAnsi="Helvetica Neue"/>
-          <w:i/>
-          <w:iCs/>
-          <w:color w:val="323232"/>
-          <w:sz w:val="32"/>
-          <w:szCs w:val="32"/>
-        </w:rPr>
-        <w:t xml:space="preserve">. </w:t>
+        <w:t xml:space="preserve">SpriteKit. </w:t>
       </w:r>
     </w:p>
     <w:p>
@@ -1604,7 +1564,6 @@
           <w:szCs w:val="32"/>
         </w:rPr>
       </w:pPr>
-      <w:bookmarkStart w:id="0" w:name="_GoBack"/>
       <w:r>
         <w:rPr>
           <w:rFonts w:ascii="Helvetica Neue" w:hAnsi="Helvetica Neue"/>
@@ -1684,7 +1643,6 @@
           </wp:anchor>
         </w:drawing>
       </w:r>
-      <w:bookmarkEnd w:id="0"/>
     </w:p>
     <w:p>
       <w:pPr>
@@ -1835,7 +1793,7 @@
       <w:rPr>
         <w:noProof/>
       </w:rPr>
-      <w:t>5</w:t>
+      <w:t>3</w:t>
     </w:r>
     <w:r>
       <w:fldChar w:fldCharType="end"/>
@@ -1843,27 +1801,14 @@
     <w:r>
       <w:t xml:space="preserve"> of </w:t>
     </w:r>
-    <w:r>
-      <w:fldChar w:fldCharType="begin"/>
-    </w:r>
-    <w:r>
-      <w:instrText xml:space="preserve"> NUMPAGES </w:instrText>
-    </w:r>
-    <w:r>
-      <w:fldChar w:fldCharType="separate"/>
-    </w:r>
-    <w:r>
-      <w:rPr>
-        <w:noProof/>
-      </w:rPr>
-      <w:t>6</w:t>
-    </w:r>
-    <w:r>
-      <w:rPr>
-        <w:noProof/>
-      </w:rPr>
-      <w:fldChar w:fldCharType="end"/>
-    </w:r>
+    <w:fldSimple w:instr=" NUMPAGES ">
+      <w:r>
+        <w:rPr>
+          <w:noProof/>
+        </w:rPr>
+        <w:t>6</w:t>
+      </w:r>
+    </w:fldSimple>
   </w:p>
 </w:ftr>
 </file>

</xml_diff>